<commit_message>
Added HTTP request activities instead of Integration Service
</commit_message>
<xml_diff>
--- a/Test Report Templates/Temp Output (Word).docx
+++ b/Test Report Templates/Temp Output (Word).docx
@@ -4906,16 +4906,10 @@
 </file>
 
 <file path=customXml/item1.xml><?xml version="1.0" encoding="utf-8"?>
-<p:properties xmlns:p="http://schemas.microsoft.com/office/2006/metadata/properties" xmlns:xsi="http://www.w3.org/2001/XMLSchema-instance" xmlns:pc="http://schemas.microsoft.com/office/infopath/2007/PartnerControls">
-  <documentManagement/>
-</p:properties>
+<b:Sources xmlns:b="http://schemas.openxmlformats.org/officeDocument/2006/bibliography" xmlns="http://schemas.openxmlformats.org/officeDocument/2006/bibliography" SelectedStyle="\HarvardAnglia2008OfficeOnline.xsl" StyleName="Harvard - Anglia" Version="2008"/>
 </file>
 
 <file path=customXml/item2.xml><?xml version="1.0" encoding="utf-8"?>
-<b:Sources xmlns:b="http://schemas.openxmlformats.org/officeDocument/2006/bibliography" xmlns="http://schemas.openxmlformats.org/officeDocument/2006/bibliography" SelectedStyle="\HarvardAnglia2008OfficeOnline.xsl" StyleName="Harvard - Anglia" Version="2008"/>
-</file>
-
-<file path=customXml/item3.xml><?xml version="1.0" encoding="utf-8"?>
 <?mso-contentType ?>
 <FormTemplates xmlns="http://schemas.microsoft.com/sharepoint/v3/contenttype/forms">
   <Display>DocumentLibraryForm</Display>
@@ -4924,7 +4918,7 @@
 </FormTemplates>
 </file>
 
-<file path=customXml/item4.xml><?xml version="1.0" encoding="utf-8"?>
+<file path=customXml/item3.xml><?xml version="1.0" encoding="utf-8"?>
 <ct:contentTypeSchema xmlns:ct="http://schemas.microsoft.com/office/2006/metadata/contentType" xmlns:ma="http://schemas.microsoft.com/office/2006/metadata/properties/metaAttributes" ct:_="" ma:_="" ma:contentTypeName="Document" ma:contentTypeID="0x010100DD1F39D9067D694A89264393B2887BD5" ma:contentTypeVersion="6" ma:contentTypeDescription="Create a new document." ma:contentTypeScope="" ma:versionID="ee071a91c9b466c1efc9ff77c0bedca4">
   <xsd:schema xmlns:xsd="http://www.w3.org/2001/XMLSchema" xmlns:xs="http://www.w3.org/2001/XMLSchema" xmlns:p="http://schemas.microsoft.com/office/2006/metadata/properties" xmlns:ns2="b4037738-787d-4979-8fe2-53b33a709dc2" xmlns:ns3="c6398409-d6cd-4cbd-8d69-f88cdeeda948" targetNamespace="http://schemas.microsoft.com/office/2006/metadata/properties" ma:root="true" ma:fieldsID="1bec7618e623aadbd5afb6ed9699cff8" ns2:_="" ns3:_="">
     <xsd:import namespace="b4037738-787d-4979-8fe2-53b33a709dc2"/>
@@ -5103,16 +5097,13 @@
 </ct:contentTypeSchema>
 </file>
 
-<file path=customXml/itemProps1.xml><?xml version="1.0" encoding="utf-8"?>
-<ds:datastoreItem xmlns:ds="http://schemas.openxmlformats.org/officeDocument/2006/customXml" ds:itemID="{999DAD0A-02A6-4EA5-B119-DC4CC025EA2D}">
-  <ds:schemaRefs>
-    <ds:schemaRef ds:uri="http://schemas.microsoft.com/office/2006/metadata/properties"/>
-    <ds:schemaRef ds:uri="http://schemas.microsoft.com/office/infopath/2007/PartnerControls"/>
-  </ds:schemaRefs>
-</ds:datastoreItem>
+<file path=customXml/item4.xml><?xml version="1.0" encoding="utf-8"?>
+<p:properties xmlns:p="http://schemas.microsoft.com/office/2006/metadata/properties" xmlns:xsi="http://www.w3.org/2001/XMLSchema-instance" xmlns:pc="http://schemas.microsoft.com/office/infopath/2007/PartnerControls">
+  <documentManagement/>
+</p:properties>
 </file>
 
-<file path=customXml/itemProps2.xml><?xml version="1.0" encoding="utf-8"?>
+<file path=customXml/itemProps1.xml><?xml version="1.0" encoding="utf-8"?>
 <ds:datastoreItem xmlns:ds="http://schemas.openxmlformats.org/officeDocument/2006/customXml" ds:itemID="{FC0E4399-5C90-42DF-98E8-95B399DAC1CE}">
   <ds:schemaRefs>
     <ds:schemaRef ds:uri="http://schemas.openxmlformats.org/officeDocument/2006/bibliography"/>
@@ -5120,7 +5111,7 @@
 </ds:datastoreItem>
 </file>
 
-<file path=customXml/itemProps3.xml><?xml version="1.0" encoding="utf-8"?>
+<file path=customXml/itemProps2.xml><?xml version="1.0" encoding="utf-8"?>
 <ds:datastoreItem xmlns:ds="http://schemas.openxmlformats.org/officeDocument/2006/customXml" ds:itemID="{D951BE8C-E2AD-4F18-AC6B-6428AFFCAC47}">
   <ds:schemaRefs>
     <ds:schemaRef ds:uri="http://schemas.microsoft.com/sharepoint/v3/contenttype/forms"/>
@@ -5128,7 +5119,7 @@
 </ds:datastoreItem>
 </file>
 
-<file path=customXml/itemProps4.xml><?xml version="1.0" encoding="utf-8"?>
+<file path=customXml/itemProps3.xml><?xml version="1.0" encoding="utf-8"?>
 <ds:datastoreItem xmlns:ds="http://schemas.openxmlformats.org/officeDocument/2006/customXml" ds:itemID="{873A6784-AFC1-4C15-ACB6-95918F4FEC8C}">
   <ds:schemaRefs>
     <ds:schemaRef ds:uri="http://schemas.microsoft.com/office/2006/metadata/contentType"/>
@@ -5145,4 +5136,13 @@
     <ds:schemaRef ds:uri="http://schemas.microsoft.com/internal/obd"/>
   </ds:schemaRefs>
 </ds:datastoreItem>
+</file>
+
+<file path=customXml/itemProps4.xml><?xml version="1.0" encoding="utf-8"?>
+<ds:datastoreItem xmlns:ds="http://schemas.openxmlformats.org/officeDocument/2006/customXml" ds:itemID="{999DAD0A-02A6-4EA5-B119-DC4CC025EA2D}">
+  <ds:schemaRefs>
+    <ds:schemaRef ds:uri="http://schemas.microsoft.com/office/2006/metadata/properties"/>
+    <ds:schemaRef ds:uri="http://schemas.microsoft.com/office/infopath/2007/PartnerControls"/>
+  </ds:schemaRefs>
+</ds:datastoreItem>
 </file>
</xml_diff>